<commit_message>
Paste Rephrased data of hard in pc components in electronics
</commit_message>
<xml_diff>
--- a/images/electronics/pccomponents/hard/hards.docx
+++ b/images/electronics/pccomponents/hard/hards.docx
@@ -1869,6 +1869,14 @@
                 <w:sz w:val="26"/>
                 <w:szCs w:val="26"/>
               </w:rPr>
+              <w:t>-</w:t>
+            </w:r>
+            <w:r>
+              <w:rPr>
+                <w:rFonts w:ascii="Leelawadee" w:hAnsi="Leelawadee" w:cs="Leelawadee"/>
+                <w:sz w:val="26"/>
+                <w:szCs w:val="26"/>
+              </w:rPr>
               <w:t>Brand: Crucial</w:t>
             </w:r>
             <w:r>
@@ -1894,6 +1902,14 @@
                 <w:sz w:val="26"/>
                 <w:szCs w:val="26"/>
               </w:rPr>
+              <w:t>-</w:t>
+            </w:r>
+            <w:r>
+              <w:rPr>
+                <w:rFonts w:ascii="Leelawadee" w:hAnsi="Leelawadee" w:cs="Leelawadee"/>
+                <w:sz w:val="26"/>
+                <w:szCs w:val="26"/>
+              </w:rPr>
               <w:t>Storage Capacity: 500 GB</w:t>
             </w:r>
             <w:r>
@@ -1919,6 +1935,14 @@
                 <w:sz w:val="26"/>
                 <w:szCs w:val="26"/>
               </w:rPr>
+              <w:t>-</w:t>
+            </w:r>
+            <w:r>
+              <w:rPr>
+                <w:rFonts w:ascii="Leelawadee" w:hAnsi="Leelawadee" w:cs="Leelawadee"/>
+                <w:sz w:val="26"/>
+                <w:szCs w:val="26"/>
+              </w:rPr>
               <w:t>Compatible operating systems: Windows</w:t>
             </w:r>
             <w:r>
@@ -1944,6 +1968,14 @@
                 <w:sz w:val="26"/>
                 <w:szCs w:val="26"/>
               </w:rPr>
+              <w:t>-</w:t>
+            </w:r>
+            <w:r>
+              <w:rPr>
+                <w:rFonts w:ascii="Leelawadee" w:hAnsi="Leelawadee" w:cs="Leelawadee"/>
+                <w:sz w:val="26"/>
+                <w:szCs w:val="26"/>
+              </w:rPr>
               <w:t>Drive Interface Type: sata_6_gbps</w:t>
             </w:r>
             <w:r>
@@ -1970,6 +2002,14 @@
                 <w:szCs w:val="26"/>
               </w:rPr>
               <w:lastRenderedPageBreak/>
+              <w:t>-</w:t>
+            </w:r>
+            <w:r>
+              <w:rPr>
+                <w:rFonts w:ascii="Leelawadee" w:hAnsi="Leelawadee" w:cs="Leelawadee"/>
+                <w:sz w:val="26"/>
+                <w:szCs w:val="26"/>
+              </w:rPr>
               <w:t>Drive Type: SSD</w:t>
             </w:r>
             <w:r>
@@ -2271,6 +2311,14 @@
                 <w:sz w:val="26"/>
                 <w:szCs w:val="26"/>
               </w:rPr>
+              <w:t>-</w:t>
+            </w:r>
+            <w:r>
+              <w:rPr>
+                <w:rFonts w:ascii="Leelawadee" w:hAnsi="Leelawadee" w:cs="Leelawadee"/>
+                <w:sz w:val="26"/>
+                <w:szCs w:val="26"/>
+              </w:rPr>
               <w:t>Read speed of up to 530 MB/s.</w:t>
             </w:r>
           </w:p>
@@ -2288,6 +2336,14 @@
                 <w:sz w:val="26"/>
                 <w:szCs w:val="26"/>
               </w:rPr>
+              <w:t>-</w:t>
+            </w:r>
+            <w:r>
+              <w:rPr>
+                <w:rFonts w:ascii="Leelawadee" w:hAnsi="Leelawadee" w:cs="Leelawadee"/>
+                <w:sz w:val="26"/>
+                <w:szCs w:val="26"/>
+              </w:rPr>
               <w:t>SanDisk internal SSD with 240 GB of storage.</w:t>
             </w:r>
           </w:p>
@@ -2305,6 +2361,14 @@
                 <w:sz w:val="26"/>
                 <w:szCs w:val="26"/>
               </w:rPr>
+              <w:t>-</w:t>
+            </w:r>
+            <w:r>
+              <w:rPr>
+                <w:rFonts w:ascii="Leelawadee" w:hAnsi="Leelawadee" w:cs="Leelawadee"/>
+                <w:sz w:val="26"/>
+                <w:szCs w:val="26"/>
+              </w:rPr>
               <w:t>Compatible with both Windows and Mac.</w:t>
             </w:r>
           </w:p>
@@ -2322,6 +2386,14 @@
                 <w:sz w:val="26"/>
                 <w:szCs w:val="26"/>
               </w:rPr>
+              <w:t>-</w:t>
+            </w:r>
+            <w:r>
+              <w:rPr>
+                <w:rFonts w:ascii="Leelawadee" w:hAnsi="Leelawadee" w:cs="Leelawadee"/>
+                <w:sz w:val="26"/>
+                <w:szCs w:val="26"/>
+              </w:rPr>
               <w:t>User-friendly design.</w:t>
             </w:r>
           </w:p>
@@ -2333,6 +2405,14 @@
                 <w:szCs w:val="26"/>
               </w:rPr>
             </w:pPr>
+            <w:r>
+              <w:rPr>
+                <w:rFonts w:ascii="Leelawadee" w:hAnsi="Leelawadee" w:cs="Leelawadee"/>
+                <w:sz w:val="26"/>
+                <w:szCs w:val="26"/>
+              </w:rPr>
+              <w:t>-</w:t>
+            </w:r>
             <w:r>
               <w:rPr>
                 <w:rFonts w:ascii="Leelawadee" w:hAnsi="Leelawadee" w:cs="Leelawadee"/>
@@ -4238,6 +4318,14 @@
                 <w:sz w:val="26"/>
                 <w:szCs w:val="26"/>
               </w:rPr>
+              <w:t>-</w:t>
+            </w:r>
+            <w:r>
+              <w:rPr>
+                <w:rFonts w:ascii="Leelawadee" w:hAnsi="Leelawadee" w:cs="Leelawadee"/>
+                <w:sz w:val="26"/>
+                <w:szCs w:val="26"/>
+              </w:rPr>
               <w:t>Available in multiple capacities, suitable for applications or as a hard drive replacement.</w:t>
             </w:r>
           </w:p>
@@ -4255,6 +4343,14 @@
                 <w:sz w:val="26"/>
                 <w:szCs w:val="26"/>
               </w:rPr>
+              <w:t>-</w:t>
+            </w:r>
+            <w:r>
+              <w:rPr>
+                <w:rFonts w:ascii="Leelawadee" w:hAnsi="Leelawadee" w:cs="Leelawadee"/>
+                <w:sz w:val="26"/>
+                <w:szCs w:val="26"/>
+              </w:rPr>
               <w:t>More reliable and durable than traditional hard drives.</w:t>
             </w:r>
           </w:p>
@@ -4272,6 +4368,14 @@
                 <w:sz w:val="26"/>
                 <w:szCs w:val="26"/>
               </w:rPr>
+              <w:t>-</w:t>
+            </w:r>
+            <w:r>
+              <w:rPr>
+                <w:rFonts w:ascii="Leelawadee" w:hAnsi="Leelawadee" w:cs="Leelawadee"/>
+                <w:sz w:val="26"/>
+                <w:szCs w:val="26"/>
+              </w:rPr>
               <w:t>Brand: Kingston</w:t>
             </w:r>
           </w:p>
@@ -4289,6 +4393,14 @@
                 <w:sz w:val="26"/>
                 <w:szCs w:val="26"/>
               </w:rPr>
+              <w:t>-</w:t>
+            </w:r>
+            <w:r>
+              <w:rPr>
+                <w:rFonts w:ascii="Leelawadee" w:hAnsi="Leelawadee" w:cs="Leelawadee"/>
+                <w:sz w:val="26"/>
+                <w:szCs w:val="26"/>
+              </w:rPr>
               <w:t>Storage Capacity: 960GB</w:t>
             </w:r>
           </w:p>
@@ -4306,6 +4418,14 @@
                 <w:sz w:val="26"/>
                 <w:szCs w:val="26"/>
               </w:rPr>
+              <w:t>-</w:t>
+            </w:r>
+            <w:r>
+              <w:rPr>
+                <w:rFonts w:ascii="Leelawadee" w:hAnsi="Leelawadee" w:cs="Leelawadee"/>
+                <w:sz w:val="26"/>
+                <w:szCs w:val="26"/>
+              </w:rPr>
               <w:t>Compatible Operating Systems: Windows &amp; Mac</w:t>
             </w:r>
           </w:p>
@@ -4323,6 +4443,14 @@
                 <w:sz w:val="26"/>
                 <w:szCs w:val="26"/>
               </w:rPr>
+              <w:t>-</w:t>
+            </w:r>
+            <w:r>
+              <w:rPr>
+                <w:rFonts w:ascii="Leelawadee" w:hAnsi="Leelawadee" w:cs="Leelawadee"/>
+                <w:sz w:val="26"/>
+                <w:szCs w:val="26"/>
+              </w:rPr>
               <w:t>Drive Interface Type: SATA 3</w:t>
             </w:r>
           </w:p>
@@ -4340,10 +4468,16 @@
                 <w:sz w:val="26"/>
                 <w:szCs w:val="26"/>
               </w:rPr>
+              <w:t>-</w:t>
+            </w:r>
+            <w:r>
+              <w:rPr>
+                <w:rFonts w:ascii="Leelawadee" w:hAnsi="Leelawadee" w:cs="Leelawadee"/>
+                <w:sz w:val="26"/>
+                <w:szCs w:val="26"/>
+              </w:rPr>
               <w:t>Drive Type: SSD</w:t>
             </w:r>
-            <w:bookmarkStart w:id="0" w:name="_GoBack"/>
-            <w:bookmarkEnd w:id="0"/>
           </w:p>
         </w:tc>
       </w:tr>
@@ -4637,6 +4771,15 @@
                 <w:szCs w:val="26"/>
               </w:rPr>
             </w:pPr>
+            <w:bookmarkStart w:id="0" w:name="_GoBack"/>
+            <w:r>
+              <w:rPr>
+                <w:rFonts w:ascii="Leelawadee" w:hAnsi="Leelawadee" w:cs="Leelawadee"/>
+                <w:sz w:val="26"/>
+                <w:szCs w:val="26"/>
+              </w:rPr>
+              <w:t>-</w:t>
+            </w:r>
             <w:r>
               <w:rPr>
                 <w:rFonts w:ascii="Leelawadee" w:hAnsi="Leelawadee" w:cs="Leelawadee"/>
@@ -4668,6 +4811,14 @@
                 <w:sz w:val="26"/>
                 <w:szCs w:val="26"/>
               </w:rPr>
+              <w:t>-</w:t>
+            </w:r>
+            <w:r>
+              <w:rPr>
+                <w:rFonts w:ascii="Leelawadee" w:hAnsi="Leelawadee" w:cs="Leelawadee"/>
+                <w:sz w:val="26"/>
+                <w:szCs w:val="26"/>
+              </w:rPr>
               <w:t>Samsung 1TB 870 QVO Internal SSD - MZ-77Q1T0BW</w:t>
             </w:r>
             <w:r>
@@ -4693,6 +4844,14 @@
                 <w:sz w:val="26"/>
                 <w:szCs w:val="26"/>
               </w:rPr>
+              <w:t>-</w:t>
+            </w:r>
+            <w:r>
+              <w:rPr>
+                <w:rFonts w:ascii="Leelawadee" w:hAnsi="Leelawadee" w:cs="Leelawadee"/>
+                <w:sz w:val="26"/>
+                <w:szCs w:val="26"/>
+              </w:rPr>
               <w:t>Easy to use</w:t>
             </w:r>
             <w:r>
@@ -4718,6 +4877,14 @@
                 <w:sz w:val="26"/>
                 <w:szCs w:val="26"/>
               </w:rPr>
+              <w:t>-</w:t>
+            </w:r>
+            <w:r>
+              <w:rPr>
+                <w:rFonts w:ascii="Leelawadee" w:hAnsi="Leelawadee" w:cs="Leelawadee"/>
+                <w:sz w:val="26"/>
+                <w:szCs w:val="26"/>
+              </w:rPr>
               <w:t>Good material for customer</w:t>
             </w:r>
           </w:p>
@@ -4735,6 +4902,14 @@
                 <w:sz w:val="26"/>
                 <w:szCs w:val="26"/>
               </w:rPr>
+              <w:t>-</w:t>
+            </w:r>
+            <w:r>
+              <w:rPr>
+                <w:rFonts w:ascii="Leelawadee" w:hAnsi="Leelawadee" w:cs="Leelawadee"/>
+                <w:sz w:val="26"/>
+                <w:szCs w:val="26"/>
+              </w:rPr>
               <w:t>High Quality</w:t>
             </w:r>
             <w:r>
@@ -4745,6 +4920,7 @@
               </w:rPr>
               <w:t>.</w:t>
             </w:r>
+            <w:bookmarkEnd w:id="0"/>
           </w:p>
         </w:tc>
       </w:tr>
@@ -5478,7 +5654,7 @@
 </file>
 
 <file path=customXml/itemProps1.xml><?xml version="1.0" encoding="utf-8"?>
-<ds:datastoreItem xmlns:ds="http://schemas.openxmlformats.org/officeDocument/2006/customXml" ds:itemID="{D0D41A64-0CBA-4397-B7D3-FB536FCD4725}">
+<ds:datastoreItem xmlns:ds="http://schemas.openxmlformats.org/officeDocument/2006/customXml" ds:itemID="{7C4BB48C-9EDC-4A79-85B5-EB08CFA0F320}">
   <ds:schemaRefs>
     <ds:schemaRef ds:uri="http://schemas.openxmlformats.org/officeDocument/2006/bibliography"/>
   </ds:schemaRefs>

</xml_diff>